<commit_message>
Fixed projects 2, 3
</commit_message>
<xml_diff>
--- a/ПЗ2.docx
+++ b/ПЗ2.docx
@@ -216,8 +216,20 @@
           <w:u w:val="single"/>
           <w:lang w:val="ru-RU"/>
         </w:rPr>
-        <w:t xml:space="preserve"> на тему: Разработка политики информационной безопасности фабрики</w:t>
-      </w:r>
+        <w:t xml:space="preserve"> на тему: Разработка политики информационной безопасности </w:t>
+      </w:r>
+      <w:r>
+        <w:rPr>
+          <w:rFonts w:ascii="Times New Roman" w:hAnsi="Times New Roman" w:cs="Times New Roman"/>
+          <w:sz w:val="28"/>
+          <w:szCs w:val="28"/>
+          <w:u w:val="single"/>
+          <w:lang w:val="ru-RU"/>
+        </w:rPr>
+        <w:t>библиотеки</w:t>
+      </w:r>
+      <w:bookmarkStart w:id="0" w:name="_GoBack"/>
+      <w:bookmarkEnd w:id="0"/>
     </w:p>
     <w:p>
       <w:pPr>
@@ -422,8 +434,41 @@
           <w:lang w:val="ru-RU"/>
         </w:rPr>
         <w:tab/>
-        <w:t>Ржеутская Надежда Викентьевна</w:t>
-      </w:r>
+      </w:r>
+      <w:proofErr w:type="spellStart"/>
+      <w:r>
+        <w:rPr>
+          <w:rFonts w:ascii="Times New Roman" w:hAnsi="Times New Roman" w:cs="Times New Roman"/>
+          <w:sz w:val="28"/>
+          <w:szCs w:val="28"/>
+          <w:u w:val="single"/>
+          <w:lang w:val="ru-RU"/>
+        </w:rPr>
+        <w:t>Ржеутская</w:t>
+      </w:r>
+      <w:proofErr w:type="spellEnd"/>
+      <w:r>
+        <w:rPr>
+          <w:rFonts w:ascii="Times New Roman" w:hAnsi="Times New Roman" w:cs="Times New Roman"/>
+          <w:sz w:val="28"/>
+          <w:szCs w:val="28"/>
+          <w:u w:val="single"/>
+          <w:lang w:val="ru-RU"/>
+        </w:rPr>
+        <w:t xml:space="preserve"> Надежда </w:t>
+      </w:r>
+      <w:proofErr w:type="spellStart"/>
+      <w:r>
+        <w:rPr>
+          <w:rFonts w:ascii="Times New Roman" w:hAnsi="Times New Roman" w:cs="Times New Roman"/>
+          <w:sz w:val="28"/>
+          <w:szCs w:val="28"/>
+          <w:u w:val="single"/>
+          <w:lang w:val="ru-RU"/>
+        </w:rPr>
+        <w:t>Викентьевна</w:t>
+      </w:r>
+      <w:proofErr w:type="spellEnd"/>
     </w:p>
     <w:p>
       <w:pPr>
@@ -1009,7 +1054,47 @@
           <w:szCs w:val="28"/>
           <w:lang w:val="ru-RU"/>
         </w:rPr>
-        <w:t xml:space="preserve"> (греч. βιβλίον «книга» + θήκη «хранилище») — учреждение, собирающее и осуществляющее хранение произведений печати и письменности для общественного пользования, а также ведущее справочно-библиографическую работу.</w:t>
+        <w:t xml:space="preserve"> (греч. βιβ</w:t>
+      </w:r>
+      <w:proofErr w:type="spellStart"/>
+      <w:r>
+        <w:rPr>
+          <w:rFonts w:ascii="Times New Roman" w:hAnsi="Times New Roman" w:cs="Times New Roman"/>
+          <w:sz w:val="28"/>
+          <w:szCs w:val="28"/>
+          <w:lang w:val="ru-RU"/>
+        </w:rPr>
+        <w:t>λίον</w:t>
+      </w:r>
+      <w:proofErr w:type="spellEnd"/>
+      <w:r>
+        <w:rPr>
+          <w:rFonts w:ascii="Times New Roman" w:hAnsi="Times New Roman" w:cs="Times New Roman"/>
+          <w:sz w:val="28"/>
+          <w:szCs w:val="28"/>
+          <w:lang w:val="ru-RU"/>
+        </w:rPr>
+        <w:t xml:space="preserve"> «книга» + </w:t>
+      </w:r>
+      <w:proofErr w:type="spellStart"/>
+      <w:r>
+        <w:rPr>
+          <w:rFonts w:ascii="Times New Roman" w:hAnsi="Times New Roman" w:cs="Times New Roman"/>
+          <w:sz w:val="28"/>
+          <w:szCs w:val="28"/>
+          <w:lang w:val="ru-RU"/>
+        </w:rPr>
+        <w:t>θήκη</w:t>
+      </w:r>
+      <w:proofErr w:type="spellEnd"/>
+      <w:r>
+        <w:rPr>
+          <w:rFonts w:ascii="Times New Roman" w:hAnsi="Times New Roman" w:cs="Times New Roman"/>
+          <w:sz w:val="28"/>
+          <w:szCs w:val="28"/>
+          <w:lang w:val="ru-RU"/>
+        </w:rPr>
+        <w:t xml:space="preserve"> «хранилище») — учреждение, собирающее и осуществляющее хранение произведений печати и письменности для общественного пользования, а также ведущее справочно-библиографическую работу.</w:t>
       </w:r>
       <w:r>
         <w:rPr>
@@ -1173,7 +1258,27 @@
           <w:szCs w:val="28"/>
           <w:lang w:val="ru-RU"/>
         </w:rPr>
-        <w:t>персонала и открытые для общего пользования компьютеры и иные устройства в информационных центрах, информация о клиентах, абонементах, выданной литературе и серверные или другие технические ресурсы предназначенные для хранения этой информации.</w:t>
+        <w:t xml:space="preserve">персонала и открытые для общего пользования компьютеры и иные устройства в информационных центрах, информация о клиентах, абонементах, выданной литературе и серверные или </w:t>
+      </w:r>
+      <w:proofErr w:type="gramStart"/>
+      <w:r>
+        <w:rPr>
+          <w:rFonts w:ascii="Times New Roman" w:hAnsi="Times New Roman" w:cs="Times New Roman"/>
+          <w:sz w:val="28"/>
+          <w:szCs w:val="28"/>
+          <w:lang w:val="ru-RU"/>
+        </w:rPr>
+        <w:t>другие технические ресурсы</w:t>
+      </w:r>
+      <w:proofErr w:type="gramEnd"/>
+      <w:r>
+        <w:rPr>
+          <w:rFonts w:ascii="Times New Roman" w:hAnsi="Times New Roman" w:cs="Times New Roman"/>
+          <w:sz w:val="28"/>
+          <w:szCs w:val="28"/>
+          <w:lang w:val="ru-RU"/>
+        </w:rPr>
+        <w:t xml:space="preserve"> предназначенные для хранения этой информации.</w:t>
       </w:r>
     </w:p>
     <w:p>
@@ -1233,7 +1338,27 @@
           <w:szCs w:val="28"/>
           <w:lang w:val="ru-RU"/>
         </w:rPr>
-        <w:t>процесс преобразования информации (например перенос бумажной литературы в электронный формат).</w:t>
+        <w:t>процесс преобразования информации (</w:t>
+      </w:r>
+      <w:proofErr w:type="gramStart"/>
+      <w:r>
+        <w:rPr>
+          <w:rFonts w:ascii="Times New Roman" w:hAnsi="Times New Roman" w:cs="Times New Roman"/>
+          <w:sz w:val="28"/>
+          <w:szCs w:val="28"/>
+          <w:lang w:val="ru-RU"/>
+        </w:rPr>
+        <w:t>например</w:t>
+      </w:r>
+      <w:proofErr w:type="gramEnd"/>
+      <w:r>
+        <w:rPr>
+          <w:rFonts w:ascii="Times New Roman" w:hAnsi="Times New Roman" w:cs="Times New Roman"/>
+          <w:sz w:val="28"/>
+          <w:szCs w:val="28"/>
+          <w:lang w:val="ru-RU"/>
+        </w:rPr>
+        <w:t xml:space="preserve"> перенос бумажной литературы в электронный формат).</w:t>
       </w:r>
     </w:p>
     <w:p>
@@ -1287,7 +1412,27 @@
           <w:szCs w:val="28"/>
           <w:lang w:val="ru-RU"/>
         </w:rPr>
-        <w:t>К ресурсам информационного отдела относятся рабочие станции сотрудников и специализированное оборудование (таким может быть устройство для сканирования и отцифровки бумажной литературы), информация об онлайн и физическом каталоге библиотеки</w:t>
+        <w:t xml:space="preserve">К ресурсам информационного отдела относятся рабочие станции сотрудников и специализированное оборудование (таким может быть устройство для сканирования и </w:t>
+      </w:r>
+      <w:proofErr w:type="spellStart"/>
+      <w:r>
+        <w:rPr>
+          <w:rFonts w:ascii="Times New Roman" w:hAnsi="Times New Roman" w:cs="Times New Roman"/>
+          <w:sz w:val="28"/>
+          <w:szCs w:val="28"/>
+          <w:lang w:val="ru-RU"/>
+        </w:rPr>
+        <w:t>отцифровки</w:t>
+      </w:r>
+      <w:proofErr w:type="spellEnd"/>
+      <w:r>
+        <w:rPr>
+          <w:rFonts w:ascii="Times New Roman" w:hAnsi="Times New Roman" w:cs="Times New Roman"/>
+          <w:sz w:val="28"/>
+          <w:szCs w:val="28"/>
+          <w:lang w:val="ru-RU"/>
+        </w:rPr>
+        <w:t xml:space="preserve"> бумажной литературы), информация об онлайн и физическом каталоге библиотеки</w:t>
       </w:r>
       <w:r>
         <w:rPr>
@@ -1595,16 +1740,36 @@
           <w:szCs w:val="28"/>
           <w:lang w:val="ru-RU"/>
         </w:rPr>
-        <w:t>ции эти данные должны быть обезо</w:t>
-      </w:r>
-      <w:r>
-        <w:rPr>
-          <w:rFonts w:ascii="Times New Roman" w:hAnsi="Times New Roman" w:cs="Times New Roman"/>
-          <w:sz w:val="28"/>
-          <w:szCs w:val="28"/>
-          <w:lang w:val="ru-RU"/>
-        </w:rPr>
-        <w:t xml:space="preserve">пасены. </w:t>
+        <w:t xml:space="preserve">ции эти данные должны быть </w:t>
+      </w:r>
+      <w:proofErr w:type="spellStart"/>
+      <w:r>
+        <w:rPr>
+          <w:rFonts w:ascii="Times New Roman" w:hAnsi="Times New Roman" w:cs="Times New Roman"/>
+          <w:sz w:val="28"/>
+          <w:szCs w:val="28"/>
+          <w:lang w:val="ru-RU"/>
+        </w:rPr>
+        <w:t>обезо</w:t>
+      </w:r>
+      <w:r>
+        <w:rPr>
+          <w:rFonts w:ascii="Times New Roman" w:hAnsi="Times New Roman" w:cs="Times New Roman"/>
+          <w:sz w:val="28"/>
+          <w:szCs w:val="28"/>
+          <w:lang w:val="ru-RU"/>
+        </w:rPr>
+        <w:t>пасены</w:t>
+      </w:r>
+      <w:proofErr w:type="spellEnd"/>
+      <w:r>
+        <w:rPr>
+          <w:rFonts w:ascii="Times New Roman" w:hAnsi="Times New Roman" w:cs="Times New Roman"/>
+          <w:sz w:val="28"/>
+          <w:szCs w:val="28"/>
+          <w:lang w:val="ru-RU"/>
+        </w:rPr>
+        <w:t xml:space="preserve">. </w:t>
       </w:r>
     </w:p>
     <w:p>
@@ -1932,7 +2097,27 @@
           <w:szCs w:val="28"/>
           <w:lang w:val="ru-RU"/>
         </w:rPr>
-        <w:t>Перенести риск — значит переложить последствия от реализации риска на третье лицо, например с помощью страхования.</w:t>
+        <w:t xml:space="preserve">Перенести риск — значит переложить последствия от реализации риска на третье лицо, </w:t>
+      </w:r>
+      <w:proofErr w:type="gramStart"/>
+      <w:r>
+        <w:rPr>
+          <w:rFonts w:ascii="Times New Roman" w:hAnsi="Times New Roman" w:cs="Times New Roman"/>
+          <w:sz w:val="28"/>
+          <w:szCs w:val="28"/>
+          <w:lang w:val="ru-RU"/>
+        </w:rPr>
+        <w:t>например</w:t>
+      </w:r>
+      <w:proofErr w:type="gramEnd"/>
+      <w:r>
+        <w:rPr>
+          <w:rFonts w:ascii="Times New Roman" w:hAnsi="Times New Roman" w:cs="Times New Roman"/>
+          <w:sz w:val="28"/>
+          <w:szCs w:val="28"/>
+          <w:lang w:val="ru-RU"/>
+        </w:rPr>
+        <w:t xml:space="preserve"> с помощью страхования.</w:t>
       </w:r>
     </w:p>
     <w:p>
@@ -1977,7 +2162,27 @@
           <w:szCs w:val="28"/>
           <w:lang w:val="ru-RU"/>
         </w:rPr>
-        <w:t>Также необходимо определить вероятность того, что угроза реализуется. Из-за низкой привлекательности ресурса и очень ограниченных возможностей получения дохода от атаки ресурс представляет малый интерес для злоумышленников, а благодаря сложность легкость выполнения атаки  достаточно высока.</w:t>
+        <w:t xml:space="preserve">Также необходимо определить вероятность того, что угроза реализуется. Из-за низкой привлекательности ресурса и очень ограниченных возможностей получения дохода от атаки ресурс представляет малый интерес для злоумышленников, а благодаря сложность легкость выполнения </w:t>
+      </w:r>
+      <w:proofErr w:type="gramStart"/>
+      <w:r>
+        <w:rPr>
+          <w:rFonts w:ascii="Times New Roman" w:hAnsi="Times New Roman" w:cs="Times New Roman"/>
+          <w:sz w:val="28"/>
+          <w:szCs w:val="28"/>
+          <w:lang w:val="ru-RU"/>
+        </w:rPr>
+        <w:t>атаки  достаточно</w:t>
+      </w:r>
+      <w:proofErr w:type="gramEnd"/>
+      <w:r>
+        <w:rPr>
+          <w:rFonts w:ascii="Times New Roman" w:hAnsi="Times New Roman" w:cs="Times New Roman"/>
+          <w:sz w:val="28"/>
+          <w:szCs w:val="28"/>
+          <w:lang w:val="ru-RU"/>
+        </w:rPr>
+        <w:t xml:space="preserve"> высока.</w:t>
       </w:r>
     </w:p>
     <w:p>
@@ -2107,7 +2312,27 @@
           <w:szCs w:val="28"/>
           <w:lang w:val="ru-RU"/>
         </w:rPr>
-        <w:t xml:space="preserve"> необходимо разработать </w:t>
+        <w:t xml:space="preserve"> </w:t>
+      </w:r>
+      <w:proofErr w:type="spellStart"/>
+      <w:r>
+        <w:rPr>
+          <w:rFonts w:ascii="Times New Roman" w:hAnsi="Times New Roman" w:cs="Times New Roman"/>
+          <w:sz w:val="28"/>
+          <w:szCs w:val="28"/>
+          <w:lang w:val="ru-RU"/>
+        </w:rPr>
+        <w:t>необходимо</w:t>
+      </w:r>
+      <w:proofErr w:type="spellEnd"/>
+      <w:r>
+        <w:rPr>
+          <w:rFonts w:ascii="Times New Roman" w:hAnsi="Times New Roman" w:cs="Times New Roman"/>
+          <w:sz w:val="28"/>
+          <w:szCs w:val="28"/>
+          <w:lang w:val="ru-RU"/>
+        </w:rPr>
+        <w:t xml:space="preserve"> разработать </w:t>
       </w:r>
       <w:r>
         <w:rPr>
@@ -2268,7 +2493,136 @@
           <w:szCs w:val="28"/>
           <w:lang w:val="ru-RU"/>
         </w:rPr>
-        <w:t>процедурном</w:t>
+        <w:t>процедурному уровню</w:t>
+      </w:r>
+      <w:r>
+        <w:rPr>
+          <w:rFonts w:ascii="Times New Roman" w:hAnsi="Times New Roman" w:cs="Times New Roman"/>
+          <w:sz w:val="28"/>
+          <w:szCs w:val="28"/>
+          <w:lang w:val="ru-RU"/>
+        </w:rPr>
+        <w:t xml:space="preserve"> относятся организационные меры предприятия (такие как обучение и контроль персонала, физическая защита, алгоритм действий при атаке).</w:t>
+      </w:r>
+    </w:p>
+    <w:p>
+      <w:pPr>
+        <w:spacing w:after="240" w:line="240" w:lineRule="auto"/>
+        <w:contextualSpacing/>
+        <w:jc w:val="both"/>
+        <w:rPr>
+          <w:rFonts w:ascii="Times New Roman" w:hAnsi="Times New Roman" w:cs="Times New Roman"/>
+          <w:sz w:val="28"/>
+          <w:szCs w:val="28"/>
+          <w:lang w:val="ru-RU"/>
+        </w:rPr>
+      </w:pPr>
+      <w:r>
+        <w:rPr>
+          <w:rFonts w:ascii="Times New Roman" w:hAnsi="Times New Roman" w:cs="Times New Roman"/>
+          <w:sz w:val="28"/>
+          <w:szCs w:val="28"/>
+          <w:lang w:val="ru-RU"/>
+        </w:rPr>
+        <w:tab/>
+        <w:t>Для обеспечения безопасности на объекте должна быть установлена достаточная физическая защита. У посторонних лиц не должно быть доступа к рабочим станциям и помещениям для персонала и помещениям информационного отдела. У сотрудников не должно быть возможности попасть в помещения при отсутствии у них доступа к нему. Для обеспечения такой защиты достаточно оснастить защищаемые помещения замками или другими средствами блокировки, а рабочие станции персонала располагать в недоступных для посетителей местах.</w:t>
+      </w:r>
+      <w:r>
+        <w:rPr>
+          <w:rFonts w:ascii="Times New Roman" w:hAnsi="Times New Roman" w:cs="Times New Roman"/>
+          <w:sz w:val="28"/>
+          <w:szCs w:val="28"/>
+          <w:lang w:val="ru-RU"/>
+        </w:rPr>
+        <w:t xml:space="preserve"> Ключи от защищенных помещений должны храниться только уполномоченными сотрудниками в специально отведенных местах. </w:t>
+      </w:r>
+    </w:p>
+    <w:p>
+      <w:pPr>
+        <w:spacing w:after="240" w:line="240" w:lineRule="auto"/>
+        <w:contextualSpacing/>
+        <w:jc w:val="both"/>
+        <w:rPr>
+          <w:rFonts w:ascii="Times New Roman" w:hAnsi="Times New Roman" w:cs="Times New Roman"/>
+          <w:sz w:val="28"/>
+          <w:szCs w:val="28"/>
+          <w:lang w:val="ru-RU"/>
+        </w:rPr>
+      </w:pPr>
+      <w:r>
+        <w:rPr>
+          <w:rFonts w:ascii="Times New Roman" w:hAnsi="Times New Roman" w:cs="Times New Roman"/>
+          <w:sz w:val="28"/>
+          <w:szCs w:val="28"/>
+          <w:lang w:val="ru-RU"/>
+        </w:rPr>
+        <w:tab/>
+        <w:t>У организации должна быть строгая политика по отношению к обязанностям персонала и требованиям к ним. Каждый сотрудник должен иметь доступ ли</w:t>
+      </w:r>
+      <w:r>
+        <w:rPr>
+          <w:rFonts w:ascii="Times New Roman" w:hAnsi="Times New Roman" w:cs="Times New Roman"/>
+          <w:sz w:val="28"/>
+          <w:szCs w:val="28"/>
+          <w:lang w:val="ru-RU"/>
+        </w:rPr>
+        <w:t>шь к той информации, помещениям и рабочим станциям, которые обязательны для выполнения его профессиональных обязанностей. Также каждый сотрудник должен быть осведомлен о требованиях безопасности организации, а также обучен порядку действий в случае атаки. Сотрудники должны быть обучены мерам предосторожности для предотвращения угроз, особенно при выполнении потенциально опасных работ, таких как удаление данных, предоставление доступа.</w:t>
+      </w:r>
+    </w:p>
+    <w:p>
+      <w:pPr>
+        <w:spacing w:after="240" w:line="240" w:lineRule="auto"/>
+        <w:contextualSpacing/>
+        <w:jc w:val="both"/>
+        <w:rPr>
+          <w:rFonts w:ascii="Times New Roman" w:hAnsi="Times New Roman" w:cs="Times New Roman"/>
+          <w:sz w:val="28"/>
+          <w:szCs w:val="28"/>
+          <w:lang w:val="ru-RU"/>
+        </w:rPr>
+      </w:pPr>
+      <w:r>
+        <w:rPr>
+          <w:rFonts w:ascii="Times New Roman" w:hAnsi="Times New Roman" w:cs="Times New Roman"/>
+          <w:sz w:val="28"/>
+          <w:szCs w:val="28"/>
+          <w:lang w:val="ru-RU"/>
+        </w:rPr>
+        <w:tab/>
+        <w:t>Организация должна обеспечить сотрудников четким планом действия в ситуации, в которой требуется предотвращение ущерба от атаки. Каждый сотрудник должен быть осведомлен о своих обязанностях в случае происшествия, должен быть обучен работе с нужными техническими и программными ресурсами, используемыми для предотвращения ущерба. Сотрудник не должен вмешиваться в выполнение задач других сотрудников в случае атаки. Персонал должен обеспечить наискорейшее восстановление данных и систем, после чего приступить к работе в стандартном режиме.</w:t>
+      </w:r>
+    </w:p>
+    <w:p>
+      <w:pPr>
+        <w:spacing w:after="240" w:line="240" w:lineRule="auto"/>
+        <w:contextualSpacing/>
+        <w:jc w:val="both"/>
+        <w:rPr>
+          <w:rFonts w:ascii="Times New Roman" w:hAnsi="Times New Roman" w:cs="Times New Roman"/>
+          <w:sz w:val="28"/>
+          <w:szCs w:val="28"/>
+          <w:lang w:val="ru-RU"/>
+        </w:rPr>
+      </w:pPr>
+      <w:r>
+        <w:rPr>
+          <w:rFonts w:ascii="Times New Roman" w:hAnsi="Times New Roman" w:cs="Times New Roman"/>
+          <w:sz w:val="28"/>
+          <w:szCs w:val="28"/>
+          <w:lang w:val="ru-RU"/>
+        </w:rPr>
+        <w:lastRenderedPageBreak/>
+        <w:tab/>
+        <w:t>Из-за широко применения компьютерной и иной вычислительной и сетев</w:t>
+      </w:r>
+      <w:r>
+        <w:rPr>
+          <w:rFonts w:ascii="Times New Roman" w:hAnsi="Times New Roman" w:cs="Times New Roman"/>
+          <w:sz w:val="28"/>
+          <w:szCs w:val="28"/>
+          <w:lang w:val="ru-RU"/>
+        </w:rPr>
+        <w:t xml:space="preserve">ой техники организации, должны быть реализованы достаточные методы защиты на </w:t>
       </w:r>
       <w:r>
         <w:rPr>
@@ -2278,16 +2632,16 @@
           <w:szCs w:val="28"/>
           <w:lang w:val="ru-RU"/>
         </w:rPr>
-        <w:t>у уровню</w:t>
-      </w:r>
-      <w:r>
-        <w:rPr>
-          <w:rFonts w:ascii="Times New Roman" w:hAnsi="Times New Roman" w:cs="Times New Roman"/>
-          <w:sz w:val="28"/>
-          <w:szCs w:val="28"/>
-          <w:lang w:val="ru-RU"/>
-        </w:rPr>
-        <w:t xml:space="preserve"> относятся организационные меры предприятия (такие как обучение и контроль персонала, физическая защита, алгоритм действий при атаке).</w:t>
+        <w:t>программно-техническом уровне</w:t>
+      </w:r>
+      <w:r>
+        <w:rPr>
+          <w:rFonts w:ascii="Times New Roman" w:hAnsi="Times New Roman" w:cs="Times New Roman"/>
+          <w:sz w:val="28"/>
+          <w:szCs w:val="28"/>
+          <w:lang w:val="ru-RU"/>
+        </w:rPr>
+        <w:t>.</w:t>
       </w:r>
     </w:p>
     <w:p>
@@ -2310,16 +2664,7 @@
           <w:lang w:val="ru-RU"/>
         </w:rPr>
         <w:tab/>
-        <w:t>Для обеспечения безопасности на объекте должна быть установлена достаточная физическая защита. У посторонних лиц не должно быть доступа к рабочим станциям и помещениям для персонала и помещениям информационного отдела. У сотрудников не должно быть возможности попасть в помещения при отсутствии у них доступа к нему. Для обеспечения такой защиты достаточно оснастить защищаемые помещения замками или другими средствами блокировки, а рабочие станции персонала располагать в недоступных для посетителей местах.</w:t>
-      </w:r>
-      <w:r>
-        <w:rPr>
-          <w:rFonts w:ascii="Times New Roman" w:hAnsi="Times New Roman" w:cs="Times New Roman"/>
-          <w:sz w:val="28"/>
-          <w:szCs w:val="28"/>
-          <w:lang w:val="ru-RU"/>
-        </w:rPr>
-        <w:t xml:space="preserve"> Ключи от защищенных помещений должны храниться только уполномоченными сотрудниками в специально отведенных местах. </w:t>
+        <w:t>В компьютерной системе должна быть реализована система аутентификации пользователей. У каждого сотрудника должен быть свой профиль, защищенный надежным паролем. Сотрудникам запрещено пользоваться чужими профилями. У каждого профиля должны быть ограничения доступа и программных возможностей таким образом, чтобы ограничить возможные вредоносные действия, а также ограничить доступ к информации таким образом, чтобы сотрудник имел доступ только к той информации, которая требуются для выполнения его профессиональных задач. Это может быть достигнуто тонкой настройкой учетных записей на рабочих машинах благодаря широким возможностям современных операционных систем. Изменять ограничения учетных записей может только системный администратор.</w:t>
       </w:r>
     </w:p>
     <w:p>
@@ -2342,16 +2687,7 @@
           <w:lang w:val="ru-RU"/>
         </w:rPr>
         <w:tab/>
-        <w:t>У организации должна быть строгая политика по отношению к обязанностям персонала и требованиям к ним. Каждый сотрудник должен иметь доступ ли</w:t>
-      </w:r>
-      <w:r>
-        <w:rPr>
-          <w:rFonts w:ascii="Times New Roman" w:hAnsi="Times New Roman" w:cs="Times New Roman"/>
-          <w:sz w:val="28"/>
-          <w:szCs w:val="28"/>
-          <w:lang w:val="ru-RU"/>
-        </w:rPr>
-        <w:t>шь к той информации, помещениям и рабочим станциям, которые обязательны для выполнения его профессиональных обязанностей. Также каждый сотрудник должен быть осведомлен о требованиях безопасности организации, а также обучен порядку действий в случае атаки. Сотрудники должны быть обучены мерам предосторожности для предотвращения угроз, особенно при выполнении потенциально опасных работ, таких как удаление данных, предоставление доступа.</w:t>
+        <w:t>Важным элементом программной защиты является антивирусная защита. Все компьютеры в организации должны быть оснащены коммерческим антивирусным решением. Отключение антивирусной защиты допускаются лишь по разрешению системного администратора.</w:t>
       </w:r>
     </w:p>
     <w:p>
@@ -2374,137 +2710,56 @@
           <w:lang w:val="ru-RU"/>
         </w:rPr>
         <w:tab/>
-        <w:t>Организация должна обеспечить сотрудников четким планом действия в ситуации, в которой требуется предотвращение ущерба от атаки. Каждый сотрудник должен быть осведомлен о своих обязанностях в случае происшествия, должен быть обучен работе с нужными техническими и программными ресурсами, используемыми для предотвращения ущерба. Сотрудник не должен вмешиваться в выполнение задач других сотрудников в случае атаки. Персонал должен обеспечить наискорейшее восстановление данных и систем, после чего приступить к работе в стандартном режиме.</w:t>
-      </w:r>
-    </w:p>
-    <w:p>
-      <w:pPr>
-        <w:spacing w:after="240" w:line="240" w:lineRule="auto"/>
-        <w:contextualSpacing/>
-        <w:jc w:val="both"/>
-        <w:rPr>
-          <w:rFonts w:ascii="Times New Roman" w:hAnsi="Times New Roman" w:cs="Times New Roman"/>
-          <w:sz w:val="28"/>
-          <w:szCs w:val="28"/>
-          <w:lang w:val="ru-RU"/>
-        </w:rPr>
-      </w:pPr>
-      <w:r>
-        <w:rPr>
-          <w:rFonts w:ascii="Times New Roman" w:hAnsi="Times New Roman" w:cs="Times New Roman"/>
-          <w:sz w:val="28"/>
-          <w:szCs w:val="28"/>
-          <w:lang w:val="ru-RU"/>
-        </w:rPr>
-        <w:lastRenderedPageBreak/>
-        <w:tab/>
-        <w:t>Из-за широко применения компьютерной и иной вычислительной и сетев</w:t>
-      </w:r>
-      <w:r>
-        <w:rPr>
-          <w:rFonts w:ascii="Times New Roman" w:hAnsi="Times New Roman" w:cs="Times New Roman"/>
-          <w:sz w:val="28"/>
-          <w:szCs w:val="28"/>
-          <w:lang w:val="ru-RU"/>
-        </w:rPr>
-        <w:t xml:space="preserve">ой техники организации, должны быть реализованы достаточные методы защиты на </w:t>
-      </w:r>
-      <w:r>
-        <w:rPr>
-          <w:rFonts w:ascii="Times New Roman" w:hAnsi="Times New Roman" w:cs="Times New Roman"/>
-          <w:b/>
-          <w:sz w:val="28"/>
-          <w:szCs w:val="28"/>
-          <w:lang w:val="ru-RU"/>
-        </w:rPr>
-        <w:t>программно-техническом уровне</w:t>
-      </w:r>
-      <w:r>
-        <w:rPr>
-          <w:rFonts w:ascii="Times New Roman" w:hAnsi="Times New Roman" w:cs="Times New Roman"/>
-          <w:sz w:val="28"/>
-          <w:szCs w:val="28"/>
-          <w:lang w:val="ru-RU"/>
-        </w:rPr>
-        <w:t>.</w:t>
-      </w:r>
-    </w:p>
-    <w:p>
-      <w:pPr>
-        <w:spacing w:after="240" w:line="240" w:lineRule="auto"/>
-        <w:contextualSpacing/>
-        <w:jc w:val="both"/>
-        <w:rPr>
-          <w:rFonts w:ascii="Times New Roman" w:hAnsi="Times New Roman" w:cs="Times New Roman"/>
-          <w:sz w:val="28"/>
-          <w:szCs w:val="28"/>
-          <w:lang w:val="ru-RU"/>
-        </w:rPr>
-      </w:pPr>
-      <w:r>
-        <w:rPr>
-          <w:rFonts w:ascii="Times New Roman" w:hAnsi="Times New Roman" w:cs="Times New Roman"/>
-          <w:sz w:val="28"/>
-          <w:szCs w:val="28"/>
-          <w:lang w:val="ru-RU"/>
-        </w:rPr>
-        <w:tab/>
-        <w:t>В компьютерной системе должна быть реализована система аутентификации пользователей. У каждого сотрудника должен быть свой профиль, защищенный надежным паролем. Сотрудникам запрещено пользоваться чужими профилями. У каждого профиля должны быть ограничения доступа и программных возможностей таким образом, чтобы ограничить возможные вредоносные действия, а также ограничить доступ к информации таким образом, чтобы сотрудник имел доступ только к той информации, которая требуются для выполнения его профессиональных задач. Это может быть достигнуто тонкой настройкой учетных записей на рабочих машинах благодаря широким возможностям современных операционных систем. Изменять ограничения учетных записей может только системный администратор.</w:t>
-      </w:r>
-    </w:p>
-    <w:p>
-      <w:pPr>
-        <w:spacing w:after="240" w:line="240" w:lineRule="auto"/>
-        <w:contextualSpacing/>
-        <w:jc w:val="both"/>
-        <w:rPr>
-          <w:rFonts w:ascii="Times New Roman" w:hAnsi="Times New Roman" w:cs="Times New Roman"/>
-          <w:sz w:val="28"/>
-          <w:szCs w:val="28"/>
-          <w:lang w:val="ru-RU"/>
-        </w:rPr>
-      </w:pPr>
-      <w:r>
-        <w:rPr>
-          <w:rFonts w:ascii="Times New Roman" w:hAnsi="Times New Roman" w:cs="Times New Roman"/>
-          <w:sz w:val="28"/>
-          <w:szCs w:val="28"/>
-          <w:lang w:val="ru-RU"/>
-        </w:rPr>
-        <w:tab/>
-        <w:t>Важным элементом программной защиты является антивирусная защита. Все компьютеры в организации должны быть оснащены коммерческим антивирусным решением. Отключение антивирусной защиты допускаются лишь по разрешению системного администратора.</w:t>
-      </w:r>
-    </w:p>
-    <w:p>
-      <w:pPr>
-        <w:spacing w:after="240" w:line="240" w:lineRule="auto"/>
-        <w:contextualSpacing/>
-        <w:jc w:val="both"/>
-        <w:rPr>
-          <w:rFonts w:ascii="Times New Roman" w:hAnsi="Times New Roman" w:cs="Times New Roman"/>
-          <w:sz w:val="28"/>
-          <w:szCs w:val="28"/>
-          <w:lang w:val="ru-RU"/>
-        </w:rPr>
-      </w:pPr>
-      <w:r>
-        <w:rPr>
-          <w:rFonts w:ascii="Times New Roman" w:hAnsi="Times New Roman" w:cs="Times New Roman"/>
-          <w:sz w:val="28"/>
-          <w:szCs w:val="28"/>
-          <w:lang w:val="ru-RU"/>
-        </w:rPr>
-        <w:tab/>
-        <w:t xml:space="preserve">В сети организации должны быть установлены жесткие правила доступа и брэндмауэрная защита. </w:t>
-      </w:r>
-      <w:r>
-        <w:rPr>
-          <w:rFonts w:ascii="Times New Roman" w:hAnsi="Times New Roman" w:cs="Times New Roman"/>
-          <w:sz w:val="28"/>
-          <w:szCs w:val="28"/>
-          <w:lang w:val="ru-RU"/>
-        </w:rPr>
-        <w:t>Общий доступ должен быть только у общедоступной информации, должны быть строгие правила доступа к информации в сети. На всех компьютерах должна быть установлена защита брэндмауэром на входящие и исходящие подключения, особенное внимание должно быть уделено настройке защиты на компьютерах в информационных залах.</w:t>
+        <w:t xml:space="preserve">В сети организации должны быть установлены жесткие правила доступа и </w:t>
+      </w:r>
+      <w:proofErr w:type="spellStart"/>
+      <w:r>
+        <w:rPr>
+          <w:rFonts w:ascii="Times New Roman" w:hAnsi="Times New Roman" w:cs="Times New Roman"/>
+          <w:sz w:val="28"/>
+          <w:szCs w:val="28"/>
+          <w:lang w:val="ru-RU"/>
+        </w:rPr>
+        <w:t>брэндмауэрная</w:t>
+      </w:r>
+      <w:proofErr w:type="spellEnd"/>
+      <w:r>
+        <w:rPr>
+          <w:rFonts w:ascii="Times New Roman" w:hAnsi="Times New Roman" w:cs="Times New Roman"/>
+          <w:sz w:val="28"/>
+          <w:szCs w:val="28"/>
+          <w:lang w:val="ru-RU"/>
+        </w:rPr>
+        <w:t xml:space="preserve"> защита. </w:t>
+      </w:r>
+      <w:r>
+        <w:rPr>
+          <w:rFonts w:ascii="Times New Roman" w:hAnsi="Times New Roman" w:cs="Times New Roman"/>
+          <w:sz w:val="28"/>
+          <w:szCs w:val="28"/>
+          <w:lang w:val="ru-RU"/>
+        </w:rPr>
+        <w:t xml:space="preserve">Общий доступ должен быть только у общедоступной информации, должны быть строгие правила доступа к информации в сети. На всех компьютерах должна быть установлена защита </w:t>
+      </w:r>
+      <w:proofErr w:type="spellStart"/>
+      <w:r>
+        <w:rPr>
+          <w:rFonts w:ascii="Times New Roman" w:hAnsi="Times New Roman" w:cs="Times New Roman"/>
+          <w:sz w:val="28"/>
+          <w:szCs w:val="28"/>
+          <w:lang w:val="ru-RU"/>
+        </w:rPr>
+        <w:t>брэндмауэром</w:t>
+      </w:r>
+      <w:proofErr w:type="spellEnd"/>
+      <w:r>
+        <w:rPr>
+          <w:rFonts w:ascii="Times New Roman" w:hAnsi="Times New Roman" w:cs="Times New Roman"/>
+          <w:sz w:val="28"/>
+          <w:szCs w:val="28"/>
+          <w:lang w:val="ru-RU"/>
+        </w:rPr>
+        <w:t xml:space="preserve"> на входящие и исходящие подключения, особенное внимание должно быть уделено настройке защиты на компьютерах в информационных залах.</w:t>
       </w:r>
     </w:p>
     <w:p>
@@ -2692,8 +2947,6 @@
         </w:rPr>
         <w:t>отличается высокой степенью защиты при низкой стоимости для организации. Простота и типичность выбранных решений гарантирует простоту в поиске технического персонала и обучению существующего, гарантирует высокую продуктивность работы.</w:t>
       </w:r>
-      <w:bookmarkStart w:id="0" w:name="_GoBack"/>
-      <w:bookmarkEnd w:id="0"/>
     </w:p>
     <w:sectPr>
       <w:pgSz w:w="11906" w:h="16838"/>

</xml_diff>